<commit_message>
adding Optical Flow Toolbox
</commit_message>
<xml_diff>
--- a/Project documentation/Project Proposal.docx
+++ b/Project documentation/Project Proposal.docx
@@ -670,6 +670,8 @@
                 <w:t>Google Calendar</w:t>
               </w:r>
             </w:hyperlink>
+            <w:bookmarkStart w:id="0" w:name="_GoBack"/>
+            <w:bookmarkEnd w:id="0"/>
           </w:p>
         </w:tc>
       </w:tr>
@@ -1210,16 +1212,7 @@
           <w:szCs w:val="22"/>
           <w:rtl/>
         </w:rPr>
-        <w:t xml:space="preserve">- </w:t>
-      </w:r>
-      <w:r>
-        <w:rPr>
-          <w:rFonts w:asciiTheme="minorBidi" w:hAnsiTheme="minorBidi" w:cstheme="minorBidi"/>
-          <w:sz w:val="22"/>
-          <w:szCs w:val="22"/>
-          <w:rtl/>
-        </w:rPr>
-        <w:t>ב</w:t>
+        <w:t>- ב</w:t>
       </w:r>
       <w:r>
         <w:rPr>
@@ -1294,16 +1287,7 @@
           <w:szCs w:val="22"/>
           <w:rtl/>
         </w:rPr>
-        <w:t>המונח מתייחס לתהליך של חלוקת</w:t>
-      </w:r>
-      <w:r>
-        <w:rPr>
-          <w:rFonts w:asciiTheme="minorBidi" w:hAnsiTheme="minorBidi" w:cstheme="minorBidi"/>
-          <w:sz w:val="22"/>
-          <w:szCs w:val="22"/>
-          <w:rtl/>
-        </w:rPr>
-        <w:t> </w:t>
+        <w:t>המונח מתייחס לתהליך של חלוקת </w:t>
       </w:r>
       <w:hyperlink r:id="rId13" w:tooltip="תמונה דיגיטלית" w:history="1">
         <w:r>
@@ -1331,16 +1315,7 @@
           <w:szCs w:val="22"/>
           <w:rtl/>
         </w:rPr>
-        <w:t>למקטעים (סגמנטים) כאוספים של</w:t>
-      </w:r>
-      <w:r>
-        <w:rPr>
-          <w:rFonts w:asciiTheme="minorBidi" w:hAnsiTheme="minorBidi" w:cstheme="minorBidi"/>
-          <w:sz w:val="22"/>
-          <w:szCs w:val="22"/>
-          <w:rtl/>
-        </w:rPr>
-        <w:t> </w:t>
+        <w:t>למקטעים (סגמנטים) כאוספים של </w:t>
       </w:r>
       <w:hyperlink r:id="rId14" w:tooltip="פיקסל" w:history="1">
         <w:r>
@@ -1368,16 +1343,7 @@
           <w:szCs w:val="22"/>
           <w:rtl/>
         </w:rPr>
-        <w:t>הנמצאים זה ליד זה בתמונה. מטרת התהליך היא לפשט או לשנות את הייצוג של התמונה לאוסף של</w:t>
-      </w:r>
-      <w:r>
-        <w:rPr>
-          <w:rFonts w:asciiTheme="minorBidi" w:hAnsiTheme="minorBidi" w:cstheme="minorBidi"/>
-          <w:sz w:val="22"/>
-          <w:szCs w:val="22"/>
-          <w:rtl/>
-        </w:rPr>
-        <w:t> </w:t>
+        <w:t>הנמצאים זה ליד זה בתמונה. מטרת התהליך היא לפשט או לשנות את הייצוג של התמונה לאוסף של </w:t>
       </w:r>
       <w:hyperlink r:id="rId15" w:tooltip="אובייקט (מדעי המחשב)" w:history="1">
         <w:r>
@@ -1508,16 +1474,7 @@
           <w:szCs w:val="22"/>
           <w:rtl/>
         </w:rPr>
-        <w:t>ההפרדה נעשית על סמך תכונות של פיקסלים כגון</w:t>
-      </w:r>
-      <w:r>
-        <w:rPr>
-          <w:rFonts w:asciiTheme="minorBidi" w:hAnsiTheme="minorBidi" w:cstheme="minorBidi"/>
-          <w:sz w:val="22"/>
-          <w:szCs w:val="22"/>
-          <w:rtl/>
-        </w:rPr>
-        <w:t> </w:t>
+        <w:t>ההפרדה נעשית על סמך תכונות של פיקסלים כגון </w:t>
       </w:r>
       <w:hyperlink r:id="rId16" w:tooltip="צבע" w:history="1">
         <w:r>
@@ -1553,15 +1510,7 @@
           <w:sz w:val="22"/>
           <w:szCs w:val="22"/>
         </w:rPr>
-        <w:t>,</w:t>
-      </w:r>
-      <w:r>
-        <w:rPr>
-          <w:rFonts w:asciiTheme="minorBidi" w:hAnsiTheme="minorBidi" w:cstheme="minorBidi"/>
-          <w:sz w:val="22"/>
-          <w:szCs w:val="22"/>
-        </w:rPr>
-        <w:t> </w:t>
+        <w:t>, </w:t>
       </w:r>
       <w:hyperlink r:id="rId17" w:tooltip="מרקם" w:history="1">
         <w:r>
@@ -2795,7 +2744,6 @@
     <w:p>
       <w:pPr>
         <w:rPr>
-          <w:rFonts w:hint="cs"/>
           <w:rtl/>
         </w:rPr>
       </w:pPr>
@@ -3030,7 +2978,7 @@
         <w:ind w:left="644"/>
         <w:jc w:val="both"/>
         <w:rPr>
-          <w:rFonts w:asciiTheme="minorBidi" w:hAnsiTheme="minorBidi" w:cstheme="minorBidi" w:hint="cs"/>
+          <w:rFonts w:asciiTheme="minorBidi" w:hAnsiTheme="minorBidi" w:cstheme="minorBidi"/>
           <w:sz w:val="22"/>
           <w:szCs w:val="22"/>
           <w:rtl/>
@@ -3448,43 +3396,7 @@
           <w:szCs w:val="22"/>
           <w:rtl/>
         </w:rPr>
-        <w:t>, נרצה לקבל את הסגמנטציה</w:t>
-      </w:r>
-      <w:r>
-        <w:rPr>
-          <w:rFonts w:asciiTheme="minorBidi" w:hAnsiTheme="minorBidi" w:cstheme="minorBidi" w:hint="cs"/>
-          <w:sz w:val="22"/>
-          <w:szCs w:val="22"/>
-          <w:rtl/>
-        </w:rPr>
-        <w:t xml:space="preserve"> אוטומטית</w:t>
-      </w:r>
-      <w:r>
-        <w:rPr>
-          <w:rFonts w:asciiTheme="minorBidi" w:hAnsiTheme="minorBidi" w:cstheme="minorBidi" w:hint="cs"/>
-          <w:sz w:val="22"/>
-          <w:szCs w:val="22"/>
-          <w:rtl/>
-        </w:rPr>
-        <w:t xml:space="preserve"> בתמונה הבאה</w:t>
-      </w:r>
-      <w:r>
-        <w:rPr>
-          <w:rFonts w:asciiTheme="minorBidi" w:hAnsiTheme="minorBidi" w:cstheme="minorBidi" w:hint="cs"/>
-          <w:sz w:val="22"/>
-          <w:szCs w:val="22"/>
-          <w:rtl/>
-        </w:rPr>
-        <w:t xml:space="preserve"> וכן הלאה עד סוף הסריקה </w:t>
-      </w:r>
-      <w:r>
-        <w:rPr>
-          <w:rFonts w:asciiTheme="minorBidi" w:hAnsiTheme="minorBidi" w:cstheme="minorBidi" w:hint="cs"/>
-          <w:sz w:val="22"/>
-          <w:szCs w:val="22"/>
-          <w:rtl/>
-        </w:rPr>
-        <w:t>(את הזרימה), ובכך נוכל לעקוב ולפענח בצורה מדויקת יותר איברים</w:t>
+        <w:t>, נרצה לקבל את הסגמנטציה אוטומטית בתמונה הבאה וכן הלאה עד סוף הסריקה (את הזרימה), ובכך נוכל לעקוב ולפענח בצורה מדויקת יותר איברים</w:t>
       </w:r>
       <w:r>
         <w:rPr>
@@ -3539,7 +3451,7 @@
         <w:ind w:left="644"/>
         <w:jc w:val="both"/>
         <w:rPr>
-          <w:rFonts w:asciiTheme="minorBidi" w:hAnsiTheme="minorBidi" w:cstheme="minorBidi" w:hint="cs"/>
+          <w:rFonts w:asciiTheme="minorBidi" w:hAnsiTheme="minorBidi" w:cstheme="minorBidi"/>
           <w:sz w:val="22"/>
           <w:szCs w:val="22"/>
           <w:rtl/>
@@ -3573,8 +3485,6 @@
           <w:rtl/>
         </w:rPr>
       </w:pPr>
-      <w:bookmarkStart w:id="0" w:name="_GoBack"/>
-      <w:bookmarkEnd w:id="0"/>
     </w:p>
     <w:p>
       <w:pPr>
@@ -3785,7 +3695,6 @@
     <w:p>
       <w:pPr>
         <w:rPr>
-          <w:rFonts w:hint="cs"/>
           <w:rtl/>
         </w:rPr>
       </w:pPr>
@@ -3795,7 +3704,7 @@
         <w:spacing w:line="360" w:lineRule="auto"/>
         <w:jc w:val="left"/>
         <w:rPr>
-          <w:rFonts w:asciiTheme="minorBidi" w:hAnsiTheme="minorBidi" w:cstheme="minorBidi" w:hint="cs"/>
+          <w:rFonts w:asciiTheme="minorBidi" w:hAnsiTheme="minorBidi" w:cstheme="minorBidi"/>
           <w:rtl/>
         </w:rPr>
       </w:pPr>
@@ -3936,7 +3845,7 @@
         <w:spacing w:line="360" w:lineRule="auto"/>
         <w:jc w:val="left"/>
         <w:rPr>
-          <w:rFonts w:asciiTheme="minorBidi" w:hAnsiTheme="minorBidi" w:cstheme="minorBidi" w:hint="cs"/>
+          <w:rFonts w:asciiTheme="minorBidi" w:hAnsiTheme="minorBidi" w:cstheme="minorBidi"/>
           <w:rtl/>
         </w:rPr>
       </w:pPr>
@@ -3997,7 +3906,7 @@
         <w:spacing w:line="360" w:lineRule="auto"/>
         <w:jc w:val="left"/>
         <w:rPr>
-          <w:rFonts w:asciiTheme="minorBidi" w:hAnsiTheme="minorBidi" w:cstheme="minorBidi" w:hint="cs"/>
+          <w:rFonts w:asciiTheme="minorBidi" w:hAnsiTheme="minorBidi" w:cstheme="minorBidi"/>
           <w:rtl/>
         </w:rPr>
       </w:pPr>
@@ -5078,21 +4987,7 @@
                 <w:rFonts w:asciiTheme="minorBidi" w:hAnsiTheme="minorBidi"/>
                 <w:rtl/>
               </w:rPr>
-              <w:t>1</w:t>
-            </w:r>
-            <w:r>
-              <w:rPr>
-                <w:rFonts w:asciiTheme="minorBidi" w:hAnsiTheme="minorBidi"/>
-                <w:rtl/>
-              </w:rPr>
-              <w:t>2</w:t>
-            </w:r>
-            <w:r>
-              <w:rPr>
-                <w:rFonts w:asciiTheme="minorBidi" w:hAnsiTheme="minorBidi"/>
-                <w:rtl/>
-              </w:rPr>
-              <w:t>.9.16</w:t>
+              <w:t>12.9.16</w:t>
             </w:r>
           </w:p>
         </w:tc>
@@ -5176,14 +5071,7 @@
                 <w:rFonts w:asciiTheme="minorBidi" w:hAnsiTheme="minorBidi"/>
                 <w:rtl/>
               </w:rPr>
-              <w:t>16</w:t>
-            </w:r>
-            <w:r>
-              <w:rPr>
-                <w:rFonts w:asciiTheme="minorBidi" w:hAnsiTheme="minorBidi"/>
-                <w:rtl/>
-              </w:rPr>
-              <w:t>.10.16</w:t>
+              <w:t>16.10.16</w:t>
             </w:r>
           </w:p>
         </w:tc>
@@ -5225,14 +5113,7 @@
                 <w:rFonts w:asciiTheme="minorBidi" w:hAnsiTheme="minorBidi"/>
                 <w:rtl/>
               </w:rPr>
-              <w:t>23</w:t>
-            </w:r>
-            <w:r>
-              <w:rPr>
-                <w:rFonts w:asciiTheme="minorBidi" w:hAnsiTheme="minorBidi"/>
-                <w:rtl/>
-              </w:rPr>
-              <w:t>.10.16</w:t>
+              <w:t>23.10.16</w:t>
             </w:r>
           </w:p>
         </w:tc>
@@ -5274,14 +5155,7 @@
                 <w:rFonts w:asciiTheme="minorBidi" w:hAnsiTheme="minorBidi"/>
                 <w:rtl/>
               </w:rPr>
-              <w:t>30</w:t>
-            </w:r>
-            <w:r>
-              <w:rPr>
-                <w:rFonts w:asciiTheme="minorBidi" w:hAnsiTheme="minorBidi"/>
-                <w:rtl/>
-              </w:rPr>
-              <w:t>.10.16</w:t>
+              <w:t>30.10.16</w:t>
             </w:r>
           </w:p>
         </w:tc>
@@ -5323,28 +5197,7 @@
                 <w:rFonts w:asciiTheme="minorBidi" w:hAnsiTheme="minorBidi"/>
                 <w:rtl/>
               </w:rPr>
-              <w:t>7</w:t>
-            </w:r>
-            <w:r>
-              <w:rPr>
-                <w:rFonts w:asciiTheme="minorBidi" w:hAnsiTheme="minorBidi"/>
-                <w:rtl/>
-              </w:rPr>
-              <w:t>.1</w:t>
-            </w:r>
-            <w:r>
-              <w:rPr>
-                <w:rFonts w:asciiTheme="minorBidi" w:hAnsiTheme="minorBidi"/>
-                <w:rtl/>
-              </w:rPr>
-              <w:t>1</w:t>
-            </w:r>
-            <w:r>
-              <w:rPr>
-                <w:rFonts w:asciiTheme="minorBidi" w:hAnsiTheme="minorBidi"/>
-                <w:rtl/>
-              </w:rPr>
-              <w:t>.16</w:t>
+              <w:t>7.11.16</w:t>
             </w:r>
           </w:p>
         </w:tc>
@@ -5386,14 +5239,7 @@
                 <w:rFonts w:asciiTheme="minorBidi" w:hAnsiTheme="minorBidi"/>
                 <w:rtl/>
               </w:rPr>
-              <w:t>20.11</w:t>
-            </w:r>
-            <w:r>
-              <w:rPr>
-                <w:rFonts w:asciiTheme="minorBidi" w:hAnsiTheme="minorBidi"/>
-                <w:rtl/>
-              </w:rPr>
-              <w:t>.16</w:t>
+              <w:t>20.11.16</w:t>
             </w:r>
           </w:p>
         </w:tc>
@@ -6430,7 +6276,7 @@
             <w:pPr>
               <w:spacing w:line="360" w:lineRule="auto"/>
               <w:rPr>
-                <w:rFonts w:asciiTheme="minorBidi" w:hAnsiTheme="minorBidi" w:hint="cs"/>
+                <w:rFonts w:asciiTheme="minorBidi" w:hAnsiTheme="minorBidi"/>
                 <w:rtl/>
               </w:rPr>
             </w:pPr>
@@ -6576,7 +6422,7 @@
           <w:p>
             <w:pPr>
               <w:rPr>
-                <w:rFonts w:asciiTheme="minorBidi" w:hAnsiTheme="minorBidi" w:hint="cs"/>
+                <w:rFonts w:asciiTheme="minorBidi" w:hAnsiTheme="minorBidi"/>
                 <w:rtl/>
               </w:rPr>
             </w:pPr>
@@ -6866,7 +6712,7 @@
           <w:p>
             <w:pPr>
               <w:rPr>
-                <w:rFonts w:asciiTheme="minorBidi" w:hAnsiTheme="minorBidi" w:hint="cs"/>
+                <w:rFonts w:asciiTheme="minorBidi" w:hAnsiTheme="minorBidi"/>
                 <w:rtl/>
               </w:rPr>
             </w:pPr>
@@ -6880,7 +6726,7 @@
             <w:pPr>
               <w:spacing w:line="360" w:lineRule="auto"/>
               <w:rPr>
-                <w:rFonts w:asciiTheme="minorBidi" w:hAnsiTheme="minorBidi" w:hint="cs"/>
+                <w:rFonts w:asciiTheme="minorBidi" w:hAnsiTheme="minorBidi"/>
                 <w:rtl/>
               </w:rPr>
             </w:pPr>
@@ -6894,7 +6740,7 @@
             <w:pPr>
               <w:spacing w:line="360" w:lineRule="auto"/>
               <w:rPr>
-                <w:rFonts w:asciiTheme="minorBidi" w:hAnsiTheme="minorBidi" w:hint="cs"/>
+                <w:rFonts w:asciiTheme="minorBidi" w:hAnsiTheme="minorBidi"/>
                 <w:rtl/>
               </w:rPr>
             </w:pPr>
@@ -6908,7 +6754,7 @@
             <w:pPr>
               <w:spacing w:line="360" w:lineRule="auto"/>
               <w:rPr>
-                <w:rFonts w:asciiTheme="minorBidi" w:hAnsiTheme="minorBidi" w:hint="cs"/>
+                <w:rFonts w:asciiTheme="minorBidi" w:hAnsiTheme="minorBidi"/>
                 <w:rtl/>
               </w:rPr>
             </w:pPr>
@@ -11250,7 +11096,7 @@
 </file>
 
 <file path=customXml/itemProps1.xml><?xml version="1.0" encoding="utf-8"?>
-<ds:datastoreItem xmlns:ds="http://schemas.openxmlformats.org/officeDocument/2006/customXml" ds:itemID="{AA0736BF-8440-4C23-804F-23BB53FBFE3B}">
+<ds:datastoreItem xmlns:ds="http://schemas.openxmlformats.org/officeDocument/2006/customXml" ds:itemID="{05299ADC-34DE-4279-A233-1D1BCC2723D7}">
   <ds:schemaRefs>
     <ds:schemaRef ds:uri="http://schemas.openxmlformats.org/officeDocument/2006/bibliography"/>
   </ds:schemaRefs>

</xml_diff>